<commit_message>
Adding the routes information to project proposal
</commit_message>
<xml_diff>
--- a/Project II Proposal.docx
+++ b/Project II Proposal.docx
@@ -752,20 +752,311 @@
       <w:pPr>
         <w:spacing w:after="0" w:line="240" w:lineRule="auto"/>
         <w:rPr>
+          <w:rFonts w:ascii="Arial" w:eastAsia="Times New Roman" w:hAnsi="Arial" w:cs="Arial"/>
+          <w:color w:val="000000"/>
+          <w:sz w:val="17"/>
+          <w:szCs w:val="17"/>
+        </w:rPr>
+      </w:pPr>
+      <w:r>
+        <w:rPr>
+          <w:rFonts w:ascii="Arial" w:eastAsia="Times New Roman" w:hAnsi="Arial" w:cs="Arial"/>
+          <w:color w:val="000000"/>
+          <w:sz w:val="17"/>
+          <w:szCs w:val="17"/>
+        </w:rPr>
+        <w:t>Routes</w:t>
+      </w:r>
+    </w:p>
+    <w:p>
+      <w:pPr>
+        <w:spacing w:after="0" w:line="240" w:lineRule="auto"/>
+        <w:rPr>
+          <w:rFonts w:ascii="Arial" w:eastAsia="Times New Roman" w:hAnsi="Arial" w:cs="Arial"/>
+          <w:color w:val="000000"/>
+          <w:sz w:val="17"/>
+          <w:szCs w:val="17"/>
+        </w:rPr>
+      </w:pPr>
+    </w:p>
+    <w:p>
+      <w:pPr>
+        <w:spacing w:after="0" w:line="240" w:lineRule="auto"/>
+        <w:ind w:left="720"/>
+        <w:rPr>
+          <w:rFonts w:ascii="Arial" w:eastAsia="Times New Roman" w:hAnsi="Arial" w:cs="Arial"/>
+          <w:b/>
+          <w:bCs/>
+          <w:color w:val="000000"/>
+          <w:sz w:val="17"/>
+          <w:szCs w:val="17"/>
+        </w:rPr>
+      </w:pPr>
+      <w:r>
+        <w:rPr>
+          <w:rFonts w:ascii="Arial" w:eastAsia="Times New Roman" w:hAnsi="Arial" w:cs="Arial"/>
+          <w:b/>
+          <w:bCs/>
+          <w:color w:val="000000"/>
+          <w:sz w:val="17"/>
+          <w:szCs w:val="17"/>
+        </w:rPr>
+        <w:t>Routes Details:</w:t>
+      </w:r>
+    </w:p>
+    <w:p>
+      <w:pPr>
+        <w:spacing w:after="0" w:line="240" w:lineRule="auto"/>
+        <w:ind w:left="720"/>
+        <w:rPr>
+          <w:rFonts w:ascii="Arial" w:eastAsia="Times New Roman" w:hAnsi="Arial" w:cs="Arial"/>
+          <w:color w:val="000000"/>
+          <w:sz w:val="17"/>
+          <w:szCs w:val="17"/>
+        </w:rPr>
+      </w:pPr>
+    </w:p>
+    <w:p>
+      <w:pPr>
+        <w:tabs>
+          <w:tab w:val="left" w:pos="1323"/>
+        </w:tabs>
+        <w:ind w:left="720"/>
+        <w:rPr>
+          <w:rFonts w:ascii="Arial" w:eastAsia="Times New Roman" w:hAnsi="Arial" w:cs="Arial"/>
+          <w:color w:val="000000"/>
+          <w:sz w:val="17"/>
+          <w:szCs w:val="17"/>
+        </w:rPr>
+      </w:pPr>
+      <w:r>
+        <w:rPr>
+          <w:rFonts w:ascii="Arial" w:eastAsia="Times New Roman" w:hAnsi="Arial" w:cs="Arial"/>
+          <w:b/>
+          <w:bCs/>
+          <w:color w:val="000000"/>
+          <w:sz w:val="17"/>
+          <w:szCs w:val="17"/>
+          <w:u w:val="single"/>
+        </w:rPr>
+        <w:t>Route #1:</w:t>
+      </w:r>
+      <w:r>
+        <w:rPr>
+          <w:rFonts w:ascii="Arial" w:eastAsia="Times New Roman" w:hAnsi="Arial" w:cs="Arial"/>
+          <w:color w:val="000000"/>
+          <w:sz w:val="17"/>
+          <w:szCs w:val="17"/>
+        </w:rPr>
+        <w:t xml:space="preserve"> Home route (Home Page)</w:t>
+      </w:r>
+    </w:p>
+    <w:p>
+      <w:pPr>
+        <w:tabs>
+          <w:tab w:val="left" w:pos="1323"/>
+        </w:tabs>
+        <w:ind w:left="720"/>
+        <w:rPr>
+          <w:rFonts w:ascii="Arial" w:eastAsia="Times New Roman" w:hAnsi="Arial" w:cs="Arial"/>
+          <w:color w:val="000000"/>
+          <w:sz w:val="17"/>
+          <w:szCs w:val="17"/>
+        </w:rPr>
+      </w:pPr>
+      <w:r>
+        <w:rPr>
+          <w:rFonts w:ascii="Arial" w:eastAsia="Times New Roman" w:hAnsi="Arial" w:cs="Arial"/>
+          <w:b/>
+          <w:bCs/>
+          <w:color w:val="000000"/>
+          <w:sz w:val="17"/>
+          <w:szCs w:val="17"/>
+          <w:u w:val="single"/>
+        </w:rPr>
+        <w:t>Route #2:</w:t>
+      </w:r>
+      <w:r>
+        <w:rPr>
+          <w:rFonts w:ascii="Arial" w:eastAsia="Times New Roman" w:hAnsi="Arial" w:cs="Arial"/>
+          <w:color w:val="000000"/>
+          <w:sz w:val="17"/>
+          <w:szCs w:val="17"/>
+        </w:rPr>
+        <w:t xml:space="preserve"> Create User</w:t>
+      </w:r>
+    </w:p>
+    <w:p>
+      <w:pPr>
+        <w:tabs>
+          <w:tab w:val="left" w:pos="1323"/>
+        </w:tabs>
+        <w:ind w:left="720"/>
+        <w:rPr>
+          <w:rFonts w:ascii="Arial" w:eastAsia="Times New Roman" w:hAnsi="Arial" w:cs="Arial"/>
+          <w:color w:val="000000"/>
+          <w:sz w:val="17"/>
+          <w:szCs w:val="17"/>
+        </w:rPr>
+      </w:pPr>
+      <w:r>
+        <w:rPr>
+          <w:rFonts w:ascii="Arial" w:eastAsia="Times New Roman" w:hAnsi="Arial" w:cs="Arial"/>
+          <w:b/>
+          <w:bCs/>
+          <w:color w:val="000000"/>
+          <w:sz w:val="17"/>
+          <w:szCs w:val="17"/>
+          <w:u w:val="single"/>
+        </w:rPr>
+        <w:t>Route #3</w:t>
+      </w:r>
+      <w:r>
+        <w:rPr>
+          <w:rFonts w:ascii="Arial" w:eastAsia="Times New Roman" w:hAnsi="Arial" w:cs="Arial"/>
+          <w:color w:val="000000"/>
+          <w:sz w:val="17"/>
+          <w:szCs w:val="17"/>
+        </w:rPr>
+        <w:t>: Login page</w:t>
+      </w:r>
+    </w:p>
+    <w:p>
+      <w:pPr>
+        <w:tabs>
+          <w:tab w:val="left" w:pos="1323"/>
+        </w:tabs>
+        <w:ind w:left="720"/>
+        <w:rPr>
+          <w:rFonts w:ascii="Arial" w:eastAsia="Times New Roman" w:hAnsi="Arial" w:cs="Arial"/>
+          <w:color w:val="000000"/>
+          <w:sz w:val="17"/>
+          <w:szCs w:val="17"/>
+        </w:rPr>
+      </w:pPr>
+      <w:r>
+        <w:rPr>
+          <w:rFonts w:ascii="Arial" w:eastAsia="Times New Roman" w:hAnsi="Arial" w:cs="Arial"/>
+          <w:b/>
+          <w:bCs/>
+          <w:color w:val="000000"/>
+          <w:sz w:val="17"/>
+          <w:szCs w:val="17"/>
+          <w:u w:val="single"/>
+        </w:rPr>
+        <w:t>Route #4:</w:t>
+      </w:r>
+      <w:r>
+        <w:rPr>
+          <w:rFonts w:ascii="Arial" w:eastAsia="Times New Roman" w:hAnsi="Arial" w:cs="Arial"/>
+          <w:color w:val="000000"/>
+          <w:sz w:val="17"/>
+          <w:szCs w:val="17"/>
+        </w:rPr>
+        <w:t xml:space="preserve"> That displays food with specific nutrients. Basically ask the user, what nutrient are you looking </w:t>
+      </w:r>
+      <w:proofErr w:type="gramStart"/>
+      <w:r>
+        <w:rPr>
+          <w:rFonts w:ascii="Arial" w:eastAsia="Times New Roman" w:hAnsi="Arial" w:cs="Arial"/>
+          <w:color w:val="000000"/>
+          <w:sz w:val="17"/>
+          <w:szCs w:val="17"/>
+        </w:rPr>
+        <w:t>for?.</w:t>
+      </w:r>
+      <w:proofErr w:type="gramEnd"/>
+      <w:r>
+        <w:rPr>
+          <w:rFonts w:ascii="Arial" w:eastAsia="Times New Roman" w:hAnsi="Arial" w:cs="Arial"/>
+          <w:color w:val="000000"/>
+          <w:sz w:val="17"/>
+          <w:szCs w:val="17"/>
+        </w:rPr>
+        <w:t xml:space="preserve"> Then have it return a list of foods that are high in that nutrient.</w:t>
+      </w:r>
+    </w:p>
+    <w:p>
+      <w:pPr>
+        <w:tabs>
+          <w:tab w:val="left" w:pos="1323"/>
+        </w:tabs>
+        <w:ind w:left="720"/>
+        <w:rPr>
+          <w:rFonts w:ascii="Arial" w:eastAsia="Times New Roman" w:hAnsi="Arial" w:cs="Arial"/>
+          <w:color w:val="000000"/>
+          <w:sz w:val="17"/>
+          <w:szCs w:val="17"/>
+        </w:rPr>
+      </w:pPr>
+      <w:r>
+        <w:rPr>
+          <w:rFonts w:ascii="Arial" w:eastAsia="Times New Roman" w:hAnsi="Arial" w:cs="Arial"/>
+          <w:b/>
+          <w:bCs/>
+          <w:color w:val="000000"/>
+          <w:sz w:val="17"/>
+          <w:szCs w:val="17"/>
+          <w:u w:val="single"/>
+        </w:rPr>
+        <w:t xml:space="preserve">Route #5: </w:t>
+      </w:r>
+      <w:r>
+        <w:rPr>
+          <w:rFonts w:ascii="Arial" w:eastAsia="Times New Roman" w:hAnsi="Arial" w:cs="Arial"/>
+          <w:color w:val="000000"/>
+          <w:sz w:val="17"/>
+          <w:szCs w:val="17"/>
+        </w:rPr>
+        <w:t>Uses data from route#2 and displays related food info or recipes</w:t>
+      </w:r>
+    </w:p>
+    <w:p>
+      <w:pPr>
+        <w:tabs>
+          <w:tab w:val="left" w:pos="1323"/>
+        </w:tabs>
+        <w:ind w:left="720"/>
+        <w:rPr>
+          <w:rFonts w:ascii="Arial" w:eastAsia="Times New Roman" w:hAnsi="Arial" w:cs="Arial"/>
+          <w:color w:val="000000"/>
+          <w:sz w:val="17"/>
+          <w:szCs w:val="17"/>
+        </w:rPr>
+      </w:pPr>
+      <w:bookmarkStart w:id="0" w:name="_GoBack"/>
+      <w:r>
+        <w:rPr>
+          <w:rFonts w:ascii="Arial" w:eastAsia="Times New Roman" w:hAnsi="Arial" w:cs="Arial"/>
+          <w:b/>
+          <w:bCs/>
+          <w:color w:val="000000"/>
+          <w:sz w:val="17"/>
+          <w:szCs w:val="17"/>
+          <w:u w:val="single"/>
+        </w:rPr>
+        <w:t>Route #6:</w:t>
+      </w:r>
+      <w:bookmarkEnd w:id="0"/>
+      <w:r>
+        <w:rPr>
+          <w:rFonts w:ascii="Arial" w:eastAsia="Times New Roman" w:hAnsi="Arial" w:cs="Arial"/>
+          <w:color w:val="000000"/>
+          <w:sz w:val="17"/>
+          <w:szCs w:val="17"/>
+        </w:rPr>
+        <w:t xml:space="preserve"> Take the desired weight loss as input and calculate a $/calorie for a given diet.</w:t>
+      </w:r>
+    </w:p>
+    <w:p>
+      <w:pPr>
+        <w:spacing w:after="0" w:line="240" w:lineRule="auto"/>
+        <w:rPr>
           <w:rFonts w:ascii="Times New Roman" w:eastAsia="Times New Roman" w:hAnsi="Times New Roman" w:cs="Times New Roman"/>
           <w:sz w:val="24"/>
           <w:szCs w:val="24"/>
         </w:rPr>
       </w:pPr>
-      <w:r>
-        <w:rPr>
-          <w:rFonts w:ascii="Arial" w:eastAsia="Times New Roman" w:hAnsi="Arial" w:cs="Arial"/>
-          <w:color w:val="000000"/>
-          <w:sz w:val="17"/>
-          <w:szCs w:val="17"/>
-        </w:rPr>
-        <w:t>Routes</w:t>
-      </w:r>
     </w:p>
     <w:p>
       <w:pPr>
@@ -1073,6 +1364,7 @@
           <w:sz w:val="17"/>
           <w:szCs w:val="17"/>
         </w:rPr>
+        <w:lastRenderedPageBreak/>
         <w:t>-</w:t>
       </w:r>
       <w:r>
@@ -1326,7 +1618,6 @@
           <w:sz w:val="17"/>
           <w:szCs w:val="17"/>
         </w:rPr>
-        <w:lastRenderedPageBreak/>
         <w:t>Presentation</w:t>
       </w:r>
     </w:p>
@@ -1636,8 +1927,6 @@
           <w:szCs w:val="24"/>
         </w:rPr>
       </w:pPr>
-      <w:bookmarkStart w:id="0" w:name="_GoBack"/>
-      <w:bookmarkEnd w:id="0"/>
     </w:p>
     <w:p>
       <w:pPr>

</xml_diff>